<commit_message>
Corrected css for placeholder text in IE11
</commit_message>
<xml_diff>
--- a/design-deliverables/v.9/_doc/heuristic_summary_hud_data_export.docx
+++ b/design-deliverables/v.9/_doc/heuristic_summary_hud_data_export.docx
@@ -3105,10 +3105,10 @@
                 <w:noProof/>
               </w:rPr>
               <w:drawing>
-                <wp:inline distT="0" distB="0" distL="0" distR="0" wp14:anchorId="6E1536C3" wp14:editId="3EE2D8C4">
-                  <wp:extent cx="933774" cy="75565"/>
-                  <wp:effectExtent l="0" t="0" r="0" b="635"/>
-                  <wp:docPr id="2" name="Picture 2"/>
+                <wp:inline distT="0" distB="0" distL="0" distR="0" wp14:anchorId="191C9AFA" wp14:editId="79721CF8">
+                  <wp:extent cx="941609" cy="76200"/>
+                  <wp:effectExtent l="0" t="0" r="0" b="0"/>
+                  <wp:docPr id="10" name="Picture 10"/>
                   <wp:cNvGraphicFramePr>
                     <a:graphicFrameLocks xmlns:a="http://schemas.openxmlformats.org/drawingml/2006/main" noChangeAspect="1"/>
                   </wp:cNvGraphicFramePr>
@@ -3120,7 +3120,7 @@
                           <pic:cNvPicPr/>
                         </pic:nvPicPr>
                         <pic:blipFill>
-                          <a:blip r:embed="rId9">
+                          <a:blip r:embed="rId10">
                             <a:extLst>
                               <a:ext uri="{28A0092B-C50C-407E-A947-70E740481C1C}">
                                 <a14:useLocalDpi xmlns:a14="http://schemas.microsoft.com/office/drawing/2010/main" val="0"/>
@@ -3134,7 +3134,7 @@
                         <pic:spPr>
                           <a:xfrm>
                             <a:off x="0" y="0"/>
-                            <a:ext cx="946540" cy="76598"/>
+                            <a:ext cx="964494" cy="78052"/>
                           </a:xfrm>
                           <a:prstGeom prst="rect">
                             <a:avLst/>
@@ -3350,6 +3350,9 @@
             </w:pPr>
             <w:r>
               <w:t>No visible way to tell which tab element is selected</w:t>
+            </w:r>
+            <w:r>
+              <w:t xml:space="preserve"> when using tab order</w:t>
             </w:r>
           </w:p>
           <w:p/>
@@ -3839,10 +3842,10 @@
                 <w:noProof/>
               </w:rPr>
               <w:drawing>
-                <wp:inline distT="0" distB="0" distL="0" distR="0" wp14:anchorId="4CBDC966" wp14:editId="27E4359B">
-                  <wp:extent cx="941609" cy="76200"/>
-                  <wp:effectExtent l="0" t="0" r="0" b="0"/>
-                  <wp:docPr id="8" name="Picture 8"/>
+                <wp:inline distT="0" distB="0" distL="0" distR="0" wp14:anchorId="62AD0129" wp14:editId="2212694C">
+                  <wp:extent cx="933774" cy="75565"/>
+                  <wp:effectExtent l="0" t="0" r="0" b="635"/>
+                  <wp:docPr id="9" name="Picture 9"/>
                   <wp:cNvGraphicFramePr>
                     <a:graphicFrameLocks xmlns:a="http://schemas.openxmlformats.org/drawingml/2006/main" noChangeAspect="1"/>
                   </wp:cNvGraphicFramePr>
@@ -3854,7 +3857,7 @@
                           <pic:cNvPicPr/>
                         </pic:nvPicPr>
                         <pic:blipFill>
-                          <a:blip r:embed="rId10">
+                          <a:blip r:embed="rId9">
                             <a:extLst>
                               <a:ext uri="{28A0092B-C50C-407E-A947-70E740481C1C}">
                                 <a14:useLocalDpi xmlns:a14="http://schemas.microsoft.com/office/drawing/2010/main" val="0"/>
@@ -3868,7 +3871,7 @@
                         <pic:spPr>
                           <a:xfrm>
                             <a:off x="0" y="0"/>
-                            <a:ext cx="964494" cy="78052"/>
+                            <a:ext cx="946540" cy="76598"/>
                           </a:xfrm>
                           <a:prstGeom prst="rect">
                             <a:avLst/>
@@ -4300,7 +4303,6 @@
           <w:sz w:val="20"/>
           <w:szCs w:val="20"/>
         </w:rPr>
-        <w:lastRenderedPageBreak/>
         <w:t>Component:</w:t>
       </w:r>
       <w:r>
@@ -4766,8 +4768,6 @@
             </w:r>
           </w:p>
         </w:tc>
-        <w:bookmarkStart w:id="0" w:name="_GoBack"/>
-        <w:bookmarkEnd w:id="0"/>
       </w:tr>
       <w:tr>
         <w:trPr>
@@ -5473,7 +5473,7 @@
                 <w:sz w:val="28"/>
                 <w:szCs w:val="28"/>
               </w:rPr>
-              <w:t>4</w:t>
+              <w:t>1</w:t>
             </w:r>
           </w:p>
         </w:tc>
@@ -5519,7 +5519,6 @@
           <w:sz w:val="20"/>
           <w:szCs w:val="20"/>
         </w:rPr>
-        <w:lastRenderedPageBreak/>
         <w:t>Component:</w:t>
       </w:r>
       <w:r>
@@ -5714,7 +5713,7 @@
               <w:t>response</w:t>
             </w:r>
             <w:r>
-              <w:t xml:space="preserve"> time exceeds &gt; 1 sec</w:t>
+              <w:t xml:space="preserve"> time &gt; 1 sec</w:t>
             </w:r>
           </w:p>
           <w:p>
@@ -5748,10 +5747,10 @@
                 <w:noProof/>
               </w:rPr>
               <w:drawing>
-                <wp:inline distT="0" distB="0" distL="0" distR="0" wp14:anchorId="43E4229C" wp14:editId="22108CA5">
-                  <wp:extent cx="933774" cy="75565"/>
-                  <wp:effectExtent l="0" t="0" r="0" b="635"/>
-                  <wp:docPr id="11" name="Picture 11"/>
+                <wp:inline distT="0" distB="0" distL="0" distR="0" wp14:anchorId="44FB4ADB" wp14:editId="7773848E">
+                  <wp:extent cx="941609" cy="76200"/>
+                  <wp:effectExtent l="0" t="0" r="0" b="0"/>
+                  <wp:docPr id="22" name="Picture 22"/>
                   <wp:cNvGraphicFramePr>
                     <a:graphicFrameLocks xmlns:a="http://schemas.openxmlformats.org/drawingml/2006/main" noChangeAspect="1"/>
                   </wp:cNvGraphicFramePr>
@@ -5763,7 +5762,7 @@
                           <pic:cNvPicPr/>
                         </pic:nvPicPr>
                         <pic:blipFill>
-                          <a:blip r:embed="rId9">
+                          <a:blip r:embed="rId10">
                             <a:extLst>
                               <a:ext uri="{28A0092B-C50C-407E-A947-70E740481C1C}">
                                 <a14:useLocalDpi xmlns:a14="http://schemas.microsoft.com/office/drawing/2010/main" val="0"/>
@@ -5777,7 +5776,7 @@
                         <pic:spPr>
                           <a:xfrm>
                             <a:off x="0" y="0"/>
-                            <a:ext cx="946540" cy="76598"/>
+                            <a:ext cx="964494" cy="78052"/>
                           </a:xfrm>
                           <a:prstGeom prst="rect">
                             <a:avLst/>
@@ -5810,7 +5809,19 @@
               <w:rPr>
                 <w:rFonts w:cstheme="minorHAnsi"/>
               </w:rPr>
-              <w:t>Add animated spinner to search bar for response times &gt; 1sec</w:t>
+              <w:t>Add animated spinner to search bar for response times &gt; 1</w:t>
+            </w:r>
+            <w:r>
+              <w:rPr>
+                <w:rFonts w:cstheme="minorHAnsi"/>
+              </w:rPr>
+              <w:t xml:space="preserve"> </w:t>
+            </w:r>
+            <w:r>
+              <w:rPr>
+                <w:rFonts w:cstheme="minorHAnsi"/>
+              </w:rPr>
+              <w:t>sec</w:t>
             </w:r>
           </w:p>
           <w:p>
@@ -5855,7 +5866,7 @@
               <w:rPr>
                 <w:rFonts w:cstheme="minorHAnsi"/>
               </w:rPr>
-              <w:t>;</w:t>
+              <w:t>.</w:t>
             </w:r>
           </w:p>
           <w:p>
@@ -6306,10 +6317,10 @@
                 <w:noProof/>
               </w:rPr>
               <w:drawing>
-                <wp:inline distT="0" distB="0" distL="0" distR="0" wp14:anchorId="7F07C282" wp14:editId="67BE01A4">
-                  <wp:extent cx="941609" cy="76200"/>
-                  <wp:effectExtent l="0" t="0" r="0" b="0"/>
-                  <wp:docPr id="27" name="Picture 27"/>
+                <wp:inline distT="0" distB="0" distL="0" distR="0" wp14:anchorId="5BD8DAC7" wp14:editId="294DF8F5">
+                  <wp:extent cx="933774" cy="75565"/>
+                  <wp:effectExtent l="0" t="0" r="0" b="635"/>
+                  <wp:docPr id="21" name="Picture 21"/>
                   <wp:cNvGraphicFramePr>
                     <a:graphicFrameLocks xmlns:a="http://schemas.openxmlformats.org/drawingml/2006/main" noChangeAspect="1"/>
                   </wp:cNvGraphicFramePr>
@@ -6321,7 +6332,7 @@
                           <pic:cNvPicPr/>
                         </pic:nvPicPr>
                         <pic:blipFill>
-                          <a:blip r:embed="rId10">
+                          <a:blip r:embed="rId9">
                             <a:extLst>
                               <a:ext uri="{28A0092B-C50C-407E-A947-70E740481C1C}">
                                 <a14:useLocalDpi xmlns:a14="http://schemas.microsoft.com/office/drawing/2010/main" val="0"/>
@@ -6335,7 +6346,7 @@
                         <pic:spPr>
                           <a:xfrm>
                             <a:off x="0" y="0"/>
-                            <a:ext cx="964494" cy="78052"/>
+                            <a:ext cx="946540" cy="76598"/>
                           </a:xfrm>
                           <a:prstGeom prst="rect">
                             <a:avLst/>
@@ -6680,6 +6691,7 @@
                 <w:sz w:val="24"/>
                 <w:szCs w:val="24"/>
               </w:rPr>
+              <w:lastRenderedPageBreak/>
               <w:t>Standards</w:t>
             </w:r>
           </w:p>
@@ -6730,7 +6742,6 @@
               <w:jc w:val="both"/>
             </w:pPr>
             <w:r>
-              <w:lastRenderedPageBreak/>
               <w:t>Messages box 1px larger than select box</w:t>
             </w:r>
           </w:p>
@@ -6752,7 +6763,6 @@
               <w:rPr>
                 <w:noProof/>
               </w:rPr>
-              <w:lastRenderedPageBreak/>
               <w:drawing>
                 <wp:inline distT="0" distB="0" distL="0" distR="0" wp14:anchorId="35CA3DAF" wp14:editId="2AAD2ACF">
                   <wp:extent cx="914400" cy="73997"/>
@@ -6846,7 +6856,6 @@
               <w:rPr>
                 <w:rFonts w:cstheme="minorHAnsi"/>
               </w:rPr>
-              <w:lastRenderedPageBreak/>
               <w:t>Place a 1px solid transparent border to reduce width/height by 1px</w:t>
             </w:r>
           </w:p>
@@ -6874,7 +6883,6 @@
                 <w:sz w:val="24"/>
                 <w:szCs w:val="24"/>
               </w:rPr>
-              <w:lastRenderedPageBreak/>
               <w:t>Recovery</w:t>
             </w:r>
           </w:p>
@@ -7611,47 +7619,7 @@
               <w:rPr>
                 <w:noProof/>
               </w:rPr>
-              <w:drawing>
-                <wp:inline distT="0" distB="0" distL="0" distR="0" wp14:anchorId="7F5FC69E" wp14:editId="1853AB0A">
-                  <wp:extent cx="914400" cy="73997"/>
-                  <wp:effectExtent l="0" t="0" r="0" b="2540"/>
-                  <wp:docPr id="20" name="Picture 20"/>
-                  <wp:cNvGraphicFramePr>
-                    <a:graphicFrameLocks xmlns:a="http://schemas.openxmlformats.org/drawingml/2006/main" noChangeAspect="1"/>
-                  </wp:cNvGraphicFramePr>
-                  <a:graphic xmlns:a="http://schemas.openxmlformats.org/drawingml/2006/main">
-                    <a:graphicData uri="http://schemas.openxmlformats.org/drawingml/2006/picture">
-                      <pic:pic xmlns:pic="http://schemas.openxmlformats.org/drawingml/2006/picture">
-                        <pic:nvPicPr>
-                          <pic:cNvPr id="0" name="heuristics_scale_04.jpg"/>
-                          <pic:cNvPicPr/>
-                        </pic:nvPicPr>
-                        <pic:blipFill>
-                          <a:blip r:embed="rId11">
-                            <a:extLst>
-                              <a:ext uri="{28A0092B-C50C-407E-A947-70E740481C1C}">
-                                <a14:useLocalDpi xmlns:a14="http://schemas.microsoft.com/office/drawing/2010/main" val="0"/>
-                              </a:ext>
-                            </a:extLst>
-                          </a:blip>
-                          <a:stretch>
-                            <a:fillRect/>
-                          </a:stretch>
-                        </pic:blipFill>
-                        <pic:spPr>
-                          <a:xfrm flipV="1">
-                            <a:off x="0" y="0"/>
-                            <a:ext cx="1017534" cy="82343"/>
-                          </a:xfrm>
-                          <a:prstGeom prst="rect">
-                            <a:avLst/>
-                          </a:prstGeom>
-                        </pic:spPr>
-                      </pic:pic>
-                    </a:graphicData>
-                  </a:graphic>
-                </wp:inline>
-              </w:drawing>
+              <w:t>--</w:t>
             </w:r>
           </w:p>
         </w:tc>
@@ -8448,8 +8416,10 @@
                 <w:sz w:val="28"/>
                 <w:szCs w:val="28"/>
               </w:rPr>
-              <w:t>3</w:t>
-            </w:r>
+              <w:t>2</w:t>
+            </w:r>
+            <w:bookmarkStart w:id="0" w:name="_GoBack"/>
+            <w:bookmarkEnd w:id="0"/>
           </w:p>
         </w:tc>
       </w:tr>
@@ -8492,15 +8462,7 @@
           <w:sz w:val="20"/>
           <w:szCs w:val="20"/>
         </w:rPr>
-        <w:t xml:space="preserve"> </w:t>
-      </w:r>
-      <w:r>
-        <w:rPr>
-          <w:rFonts w:ascii="Arial" w:hAnsi="Arial" w:cs="Arial"/>
-          <w:sz w:val="20"/>
-          <w:szCs w:val="20"/>
-        </w:rPr>
-        <w:t>Selected Disasters List</w:t>
+        <w:t xml:space="preserve"> Selected Disasters List</w:t>
       </w:r>
       <w:r>
         <w:rPr>
@@ -8702,10 +8664,10 @@
                 <w:noProof/>
               </w:rPr>
               <w:drawing>
-                <wp:inline distT="0" distB="0" distL="0" distR="0" wp14:anchorId="655EE5BB" wp14:editId="04A02E73">
-                  <wp:extent cx="941609" cy="76200"/>
-                  <wp:effectExtent l="0" t="0" r="0" b="0"/>
-                  <wp:docPr id="24" name="Picture 24"/>
+                <wp:inline distT="0" distB="0" distL="0" distR="0" wp14:anchorId="3FCBB6AB" wp14:editId="052B836F">
+                  <wp:extent cx="933774" cy="75565"/>
+                  <wp:effectExtent l="0" t="0" r="0" b="635"/>
+                  <wp:docPr id="30" name="Picture 30"/>
                   <wp:cNvGraphicFramePr>
                     <a:graphicFrameLocks xmlns:a="http://schemas.openxmlformats.org/drawingml/2006/main" noChangeAspect="1"/>
                   </wp:cNvGraphicFramePr>
@@ -8717,7 +8679,7 @@
                           <pic:cNvPicPr/>
                         </pic:nvPicPr>
                         <pic:blipFill>
-                          <a:blip r:embed="rId10">
+                          <a:blip r:embed="rId9">
                             <a:extLst>
                               <a:ext uri="{28A0092B-C50C-407E-A947-70E740481C1C}">
                                 <a14:useLocalDpi xmlns:a14="http://schemas.microsoft.com/office/drawing/2010/main" val="0"/>
@@ -8731,7 +8693,7 @@
                         <pic:spPr>
                           <a:xfrm>
                             <a:off x="0" y="0"/>
-                            <a:ext cx="964494" cy="78052"/>
+                            <a:ext cx="946540" cy="76598"/>
                           </a:xfrm>
                           <a:prstGeom prst="rect">
                             <a:avLst/>
@@ -9080,19 +9042,7 @@
               <w:rPr>
                 <w:rFonts w:ascii="Calibri" w:hAnsi="Calibri" w:cs="Calibri"/>
               </w:rPr>
-              <w:t xml:space="preserve">Add title to </w:t>
-            </w:r>
-            <w:r>
-              <w:rPr>
-                <w:rFonts w:ascii="Calibri" w:hAnsi="Calibri" w:cs="Calibri"/>
-              </w:rPr>
-              <w:t>Export</w:t>
-            </w:r>
-            <w:r>
-              <w:rPr>
-                <w:rFonts w:ascii="Calibri" w:hAnsi="Calibri" w:cs="Calibri"/>
-              </w:rPr>
-              <w:t xml:space="preserve"> button</w:t>
+              <w:t>Add title to Export button</w:t>
             </w:r>
           </w:p>
           <w:p>
@@ -9285,47 +9235,7 @@
               <w:rPr>
                 <w:noProof/>
               </w:rPr>
-              <w:drawing>
-                <wp:inline distT="0" distB="0" distL="0" distR="0" wp14:anchorId="3CD8CA39" wp14:editId="63D2CC17">
-                  <wp:extent cx="941609" cy="76200"/>
-                  <wp:effectExtent l="0" t="0" r="0" b="0"/>
-                  <wp:docPr id="26" name="Picture 26"/>
-                  <wp:cNvGraphicFramePr>
-                    <a:graphicFrameLocks xmlns:a="http://schemas.openxmlformats.org/drawingml/2006/main" noChangeAspect="1"/>
-                  </wp:cNvGraphicFramePr>
-                  <a:graphic xmlns:a="http://schemas.openxmlformats.org/drawingml/2006/main">
-                    <a:graphicData uri="http://schemas.openxmlformats.org/drawingml/2006/picture">
-                      <pic:pic xmlns:pic="http://schemas.openxmlformats.org/drawingml/2006/picture">
-                        <pic:nvPicPr>
-                          <pic:cNvPr id="0" name="heuristics_scale_04.jpg"/>
-                          <pic:cNvPicPr/>
-                        </pic:nvPicPr>
-                        <pic:blipFill>
-                          <a:blip r:embed="rId10">
-                            <a:extLst>
-                              <a:ext uri="{28A0092B-C50C-407E-A947-70E740481C1C}">
-                                <a14:useLocalDpi xmlns:a14="http://schemas.microsoft.com/office/drawing/2010/main" val="0"/>
-                              </a:ext>
-                            </a:extLst>
-                          </a:blip>
-                          <a:stretch>
-                            <a:fillRect/>
-                          </a:stretch>
-                        </pic:blipFill>
-                        <pic:spPr>
-                          <a:xfrm>
-                            <a:off x="0" y="0"/>
-                            <a:ext cx="964494" cy="78052"/>
-                          </a:xfrm>
-                          <a:prstGeom prst="rect">
-                            <a:avLst/>
-                          </a:prstGeom>
-                        </pic:spPr>
-                      </pic:pic>
-                    </a:graphicData>
-                  </a:graphic>
-                </wp:inline>
-              </w:drawing>
+              <w:t>--</w:t>
             </w:r>
           </w:p>
         </w:tc>
@@ -9871,7 +9781,7 @@
                 <w:sz w:val="28"/>
                 <w:szCs w:val="28"/>
               </w:rPr>
-              <w:t>6</w:t>
+              <w:t>5</w:t>
             </w:r>
           </w:p>
         </w:tc>
@@ -10277,11 +10187,15 @@
             <w:tcW w:w="3335" w:type="dxa"/>
           </w:tcPr>
           <w:p>
-            <w:r>
-              <w:t>No i</w:t>
-            </w:r>
-            <w:r>
-              <w:t>ssues identified</w:t>
+            <w:pPr>
+              <w:pStyle w:val="ListParagraph"/>
+              <w:numPr>
+                <w:ilvl w:val="0"/>
+                <w:numId w:val="32"/>
+              </w:numPr>
+            </w:pPr>
+            <w:r>
+              <w:t>?? Links open in same window.</w:t>
             </w:r>
           </w:p>
           <w:p/>
@@ -10302,7 +10216,47 @@
               <w:rPr>
                 <w:noProof/>
               </w:rPr>
-              <w:t>--</w:t>
+              <w:drawing>
+                <wp:inline distT="0" distB="0" distL="0" distR="0" wp14:anchorId="3F7D4FA5" wp14:editId="456532D9">
+                  <wp:extent cx="914400" cy="73997"/>
+                  <wp:effectExtent l="0" t="0" r="0" b="2540"/>
+                  <wp:docPr id="7" name="Picture 7"/>
+                  <wp:cNvGraphicFramePr>
+                    <a:graphicFrameLocks xmlns:a="http://schemas.openxmlformats.org/drawingml/2006/main" noChangeAspect="1"/>
+                  </wp:cNvGraphicFramePr>
+                  <a:graphic xmlns:a="http://schemas.openxmlformats.org/drawingml/2006/main">
+                    <a:graphicData uri="http://schemas.openxmlformats.org/drawingml/2006/picture">
+                      <pic:pic xmlns:pic="http://schemas.openxmlformats.org/drawingml/2006/picture">
+                        <pic:nvPicPr>
+                          <pic:cNvPr id="0" name="heuristics_scale_04.jpg"/>
+                          <pic:cNvPicPr/>
+                        </pic:nvPicPr>
+                        <pic:blipFill>
+                          <a:blip r:embed="rId11">
+                            <a:extLst>
+                              <a:ext uri="{28A0092B-C50C-407E-A947-70E740481C1C}">
+                                <a14:useLocalDpi xmlns:a14="http://schemas.microsoft.com/office/drawing/2010/main" val="0"/>
+                              </a:ext>
+                            </a:extLst>
+                          </a:blip>
+                          <a:stretch>
+                            <a:fillRect/>
+                          </a:stretch>
+                        </pic:blipFill>
+                        <pic:spPr>
+                          <a:xfrm flipV="1">
+                            <a:off x="0" y="0"/>
+                            <a:ext cx="1017534" cy="82343"/>
+                          </a:xfrm>
+                          <a:prstGeom prst="rect">
+                            <a:avLst/>
+                          </a:prstGeom>
+                        </pic:spPr>
+                      </pic:pic>
+                    </a:graphicData>
+                  </a:graphic>
+                </wp:inline>
+              </w:drawing>
             </w:r>
           </w:p>
         </w:tc>
@@ -10312,16 +10266,25 @@
           </w:tcPr>
           <w:p>
             <w:pPr>
-              <w:jc w:val="center"/>
+              <w:pStyle w:val="ListParagraph"/>
+              <w:numPr>
+                <w:ilvl w:val="0"/>
+                <w:numId w:val="33"/>
+              </w:numPr>
               <w:rPr>
                 <w:rFonts w:cstheme="minorHAnsi"/>
               </w:rPr>
             </w:pPr>
             <w:r>
-              <w:rPr>
-                <w:noProof/>
-              </w:rPr>
-              <w:t>--</w:t>
+              <w:t>Add target</w:t>
+            </w:r>
+            <w:proofErr w:type="gramStart"/>
+            <w:r>
+              <w:t>=”_</w:t>
+            </w:r>
+            <w:proofErr w:type="gramEnd"/>
+            <w:r>
+              <w:t>blank” to &lt;a&gt; elements</w:t>
             </w:r>
           </w:p>
         </w:tc>
@@ -11081,7 +11044,7 @@
                 <w:sz w:val="28"/>
                 <w:szCs w:val="28"/>
               </w:rPr>
-              <w:t>1</w:t>
+              <w:t>2</w:t>
             </w:r>
           </w:p>
         </w:tc>
@@ -11569,6 +11532,95 @@
     </w:lvl>
   </w:abstractNum>
   <w:abstractNum w:abstractNumId="4" w15:restartNumberingAfterBreak="0">
+    <w:nsid w:val="1A00215D"/>
+    <w:multiLevelType w:val="hybridMultilevel"/>
+    <w:tmpl w:val="31A62A9E"/>
+    <w:lvl w:ilvl="0" w:tplc="739812EC">
+      <w:start w:val="1"/>
+      <w:numFmt w:val="decimal"/>
+      <w:lvlText w:val="%1."/>
+      <w:lvlJc w:val="left"/>
+      <w:pPr>
+        <w:ind w:left="360" w:hanging="360"/>
+      </w:pPr>
+      <w:rPr>
+        <w:rFonts w:cstheme="minorBidi" w:hint="default"/>
+      </w:rPr>
+    </w:lvl>
+    <w:lvl w:ilvl="1" w:tplc="04090019" w:tentative="1">
+      <w:start w:val="1"/>
+      <w:numFmt w:val="lowerLetter"/>
+      <w:lvlText w:val="%2."/>
+      <w:lvlJc w:val="left"/>
+      <w:pPr>
+        <w:ind w:left="1080" w:hanging="360"/>
+      </w:pPr>
+    </w:lvl>
+    <w:lvl w:ilvl="2" w:tplc="0409001B" w:tentative="1">
+      <w:start w:val="1"/>
+      <w:numFmt w:val="lowerRoman"/>
+      <w:lvlText w:val="%3."/>
+      <w:lvlJc w:val="right"/>
+      <w:pPr>
+        <w:ind w:left="1800" w:hanging="180"/>
+      </w:pPr>
+    </w:lvl>
+    <w:lvl w:ilvl="3" w:tplc="0409000F" w:tentative="1">
+      <w:start w:val="1"/>
+      <w:numFmt w:val="decimal"/>
+      <w:lvlText w:val="%4."/>
+      <w:lvlJc w:val="left"/>
+      <w:pPr>
+        <w:ind w:left="2520" w:hanging="360"/>
+      </w:pPr>
+    </w:lvl>
+    <w:lvl w:ilvl="4" w:tplc="04090019" w:tentative="1">
+      <w:start w:val="1"/>
+      <w:numFmt w:val="lowerLetter"/>
+      <w:lvlText w:val="%5."/>
+      <w:lvlJc w:val="left"/>
+      <w:pPr>
+        <w:ind w:left="3240" w:hanging="360"/>
+      </w:pPr>
+    </w:lvl>
+    <w:lvl w:ilvl="5" w:tplc="0409001B" w:tentative="1">
+      <w:start w:val="1"/>
+      <w:numFmt w:val="lowerRoman"/>
+      <w:lvlText w:val="%6."/>
+      <w:lvlJc w:val="right"/>
+      <w:pPr>
+        <w:ind w:left="3960" w:hanging="180"/>
+      </w:pPr>
+    </w:lvl>
+    <w:lvl w:ilvl="6" w:tplc="0409000F" w:tentative="1">
+      <w:start w:val="1"/>
+      <w:numFmt w:val="decimal"/>
+      <w:lvlText w:val="%7."/>
+      <w:lvlJc w:val="left"/>
+      <w:pPr>
+        <w:ind w:left="4680" w:hanging="360"/>
+      </w:pPr>
+    </w:lvl>
+    <w:lvl w:ilvl="7" w:tplc="04090019" w:tentative="1">
+      <w:start w:val="1"/>
+      <w:numFmt w:val="lowerLetter"/>
+      <w:lvlText w:val="%8."/>
+      <w:lvlJc w:val="left"/>
+      <w:pPr>
+        <w:ind w:left="5400" w:hanging="360"/>
+      </w:pPr>
+    </w:lvl>
+    <w:lvl w:ilvl="8" w:tplc="0409001B" w:tentative="1">
+      <w:start w:val="1"/>
+      <w:numFmt w:val="lowerRoman"/>
+      <w:lvlText w:val="%9."/>
+      <w:lvlJc w:val="right"/>
+      <w:pPr>
+        <w:ind w:left="6120" w:hanging="180"/>
+      </w:pPr>
+    </w:lvl>
+  </w:abstractNum>
+  <w:abstractNum w:abstractNumId="5" w15:restartNumberingAfterBreak="0">
     <w:nsid w:val="1AFC70AF"/>
     <w:multiLevelType w:val="hybridMultilevel"/>
     <w:tmpl w:val="063EE74A"/>
@@ -11657,7 +11709,7 @@
       </w:pPr>
     </w:lvl>
   </w:abstractNum>
-  <w:abstractNum w:abstractNumId="5" w15:restartNumberingAfterBreak="0">
+  <w:abstractNum w:abstractNumId="6" w15:restartNumberingAfterBreak="0">
     <w:nsid w:val="1E0A1681"/>
     <w:multiLevelType w:val="hybridMultilevel"/>
     <w:tmpl w:val="EC063C60"/>
@@ -11746,7 +11798,7 @@
       </w:pPr>
     </w:lvl>
   </w:abstractNum>
-  <w:abstractNum w:abstractNumId="6" w15:restartNumberingAfterBreak="0">
+  <w:abstractNum w:abstractNumId="7" w15:restartNumberingAfterBreak="0">
     <w:nsid w:val="24C978CD"/>
     <w:multiLevelType w:val="hybridMultilevel"/>
     <w:tmpl w:val="479EF364"/>
@@ -11835,7 +11887,7 @@
       </w:pPr>
     </w:lvl>
   </w:abstractNum>
-  <w:abstractNum w:abstractNumId="7" w15:restartNumberingAfterBreak="0">
+  <w:abstractNum w:abstractNumId="8" w15:restartNumberingAfterBreak="0">
     <w:nsid w:val="25D220F6"/>
     <w:multiLevelType w:val="hybridMultilevel"/>
     <w:tmpl w:val="63309080"/>
@@ -11924,7 +11976,7 @@
       </w:pPr>
     </w:lvl>
   </w:abstractNum>
-  <w:abstractNum w:abstractNumId="8" w15:restartNumberingAfterBreak="0">
+  <w:abstractNum w:abstractNumId="9" w15:restartNumberingAfterBreak="0">
     <w:nsid w:val="278020EB"/>
     <w:multiLevelType w:val="hybridMultilevel"/>
     <w:tmpl w:val="8DBA8C44"/>
@@ -12013,7 +12065,7 @@
       </w:pPr>
     </w:lvl>
   </w:abstractNum>
-  <w:abstractNum w:abstractNumId="9" w15:restartNumberingAfterBreak="0">
+  <w:abstractNum w:abstractNumId="10" w15:restartNumberingAfterBreak="0">
     <w:nsid w:val="2A9E2C61"/>
     <w:multiLevelType w:val="hybridMultilevel"/>
     <w:tmpl w:val="B9489DB2"/>
@@ -12102,7 +12154,7 @@
       </w:pPr>
     </w:lvl>
   </w:abstractNum>
-  <w:abstractNum w:abstractNumId="10" w15:restartNumberingAfterBreak="0">
+  <w:abstractNum w:abstractNumId="11" w15:restartNumberingAfterBreak="0">
     <w:nsid w:val="2E7C0E44"/>
     <w:multiLevelType w:val="hybridMultilevel"/>
     <w:tmpl w:val="6E227204"/>
@@ -12191,7 +12243,7 @@
       </w:pPr>
     </w:lvl>
   </w:abstractNum>
-  <w:abstractNum w:abstractNumId="11" w15:restartNumberingAfterBreak="0">
+  <w:abstractNum w:abstractNumId="12" w15:restartNumberingAfterBreak="0">
     <w:nsid w:val="2FA51006"/>
     <w:multiLevelType w:val="hybridMultilevel"/>
     <w:tmpl w:val="8C10EB62"/>
@@ -12280,7 +12332,7 @@
       </w:pPr>
     </w:lvl>
   </w:abstractNum>
-  <w:abstractNum w:abstractNumId="12" w15:restartNumberingAfterBreak="0">
+  <w:abstractNum w:abstractNumId="13" w15:restartNumberingAfterBreak="0">
     <w:nsid w:val="32227F5E"/>
     <w:multiLevelType w:val="hybridMultilevel"/>
     <w:tmpl w:val="DADCDAE6"/>
@@ -12369,7 +12421,7 @@
       </w:pPr>
     </w:lvl>
   </w:abstractNum>
-  <w:abstractNum w:abstractNumId="13" w15:restartNumberingAfterBreak="0">
+  <w:abstractNum w:abstractNumId="14" w15:restartNumberingAfterBreak="0">
     <w:nsid w:val="359A00D0"/>
     <w:multiLevelType w:val="hybridMultilevel"/>
     <w:tmpl w:val="185279C0"/>
@@ -12458,7 +12510,7 @@
       </w:pPr>
     </w:lvl>
   </w:abstractNum>
-  <w:abstractNum w:abstractNumId="14" w15:restartNumberingAfterBreak="0">
+  <w:abstractNum w:abstractNumId="15" w15:restartNumberingAfterBreak="0">
     <w:nsid w:val="35D32F03"/>
     <w:multiLevelType w:val="hybridMultilevel"/>
     <w:tmpl w:val="21725A40"/>
@@ -12547,7 +12599,7 @@
       </w:pPr>
     </w:lvl>
   </w:abstractNum>
-  <w:abstractNum w:abstractNumId="15" w15:restartNumberingAfterBreak="0">
+  <w:abstractNum w:abstractNumId="16" w15:restartNumberingAfterBreak="0">
     <w:nsid w:val="376A2A8A"/>
     <w:multiLevelType w:val="hybridMultilevel"/>
     <w:tmpl w:val="104C71C2"/>
@@ -12636,7 +12688,7 @@
       </w:pPr>
     </w:lvl>
   </w:abstractNum>
-  <w:abstractNum w:abstractNumId="16" w15:restartNumberingAfterBreak="0">
+  <w:abstractNum w:abstractNumId="17" w15:restartNumberingAfterBreak="0">
     <w:nsid w:val="37BD0FC9"/>
     <w:multiLevelType w:val="hybridMultilevel"/>
     <w:tmpl w:val="C204CCB4"/>
@@ -12725,7 +12777,7 @@
       </w:pPr>
     </w:lvl>
   </w:abstractNum>
-  <w:abstractNum w:abstractNumId="17" w15:restartNumberingAfterBreak="0">
+  <w:abstractNum w:abstractNumId="18" w15:restartNumberingAfterBreak="0">
     <w:nsid w:val="3CEC75A5"/>
     <w:multiLevelType w:val="hybridMultilevel"/>
     <w:tmpl w:val="FE244874"/>
@@ -12814,7 +12866,7 @@
       </w:pPr>
     </w:lvl>
   </w:abstractNum>
-  <w:abstractNum w:abstractNumId="18" w15:restartNumberingAfterBreak="0">
+  <w:abstractNum w:abstractNumId="19" w15:restartNumberingAfterBreak="0">
     <w:nsid w:val="3F06130F"/>
     <w:multiLevelType w:val="hybridMultilevel"/>
     <w:tmpl w:val="DC1A83F6"/>
@@ -12903,7 +12955,7 @@
       </w:pPr>
     </w:lvl>
   </w:abstractNum>
-  <w:abstractNum w:abstractNumId="19" w15:restartNumberingAfterBreak="0">
+  <w:abstractNum w:abstractNumId="20" w15:restartNumberingAfterBreak="0">
     <w:nsid w:val="3F235DD6"/>
     <w:multiLevelType w:val="hybridMultilevel"/>
     <w:tmpl w:val="B3DA2D8C"/>
@@ -12992,7 +13044,7 @@
       </w:pPr>
     </w:lvl>
   </w:abstractNum>
-  <w:abstractNum w:abstractNumId="20" w15:restartNumberingAfterBreak="0">
+  <w:abstractNum w:abstractNumId="21" w15:restartNumberingAfterBreak="0">
     <w:nsid w:val="4DBA1805"/>
     <w:multiLevelType w:val="hybridMultilevel"/>
     <w:tmpl w:val="C9101EF6"/>
@@ -13081,7 +13133,96 @@
       </w:pPr>
     </w:lvl>
   </w:abstractNum>
-  <w:abstractNum w:abstractNumId="21" w15:restartNumberingAfterBreak="0">
+  <w:abstractNum w:abstractNumId="22" w15:restartNumberingAfterBreak="0">
+    <w:nsid w:val="544E03EA"/>
+    <w:multiLevelType w:val="hybridMultilevel"/>
+    <w:tmpl w:val="DD689E82"/>
+    <w:lvl w:ilvl="0" w:tplc="0409000F">
+      <w:start w:val="1"/>
+      <w:numFmt w:val="decimal"/>
+      <w:lvlText w:val="%1."/>
+      <w:lvlJc w:val="left"/>
+      <w:pPr>
+        <w:ind w:left="360" w:hanging="360"/>
+      </w:pPr>
+      <w:rPr>
+        <w:rFonts w:hint="default"/>
+      </w:rPr>
+    </w:lvl>
+    <w:lvl w:ilvl="1" w:tplc="04090019" w:tentative="1">
+      <w:start w:val="1"/>
+      <w:numFmt w:val="lowerLetter"/>
+      <w:lvlText w:val="%2."/>
+      <w:lvlJc w:val="left"/>
+      <w:pPr>
+        <w:ind w:left="1080" w:hanging="360"/>
+      </w:pPr>
+    </w:lvl>
+    <w:lvl w:ilvl="2" w:tplc="0409001B" w:tentative="1">
+      <w:start w:val="1"/>
+      <w:numFmt w:val="lowerRoman"/>
+      <w:lvlText w:val="%3."/>
+      <w:lvlJc w:val="right"/>
+      <w:pPr>
+        <w:ind w:left="1800" w:hanging="180"/>
+      </w:pPr>
+    </w:lvl>
+    <w:lvl w:ilvl="3" w:tplc="0409000F" w:tentative="1">
+      <w:start w:val="1"/>
+      <w:numFmt w:val="decimal"/>
+      <w:lvlText w:val="%4."/>
+      <w:lvlJc w:val="left"/>
+      <w:pPr>
+        <w:ind w:left="2520" w:hanging="360"/>
+      </w:pPr>
+    </w:lvl>
+    <w:lvl w:ilvl="4" w:tplc="04090019" w:tentative="1">
+      <w:start w:val="1"/>
+      <w:numFmt w:val="lowerLetter"/>
+      <w:lvlText w:val="%5."/>
+      <w:lvlJc w:val="left"/>
+      <w:pPr>
+        <w:ind w:left="3240" w:hanging="360"/>
+      </w:pPr>
+    </w:lvl>
+    <w:lvl w:ilvl="5" w:tplc="0409001B" w:tentative="1">
+      <w:start w:val="1"/>
+      <w:numFmt w:val="lowerRoman"/>
+      <w:lvlText w:val="%6."/>
+      <w:lvlJc w:val="right"/>
+      <w:pPr>
+        <w:ind w:left="3960" w:hanging="180"/>
+      </w:pPr>
+    </w:lvl>
+    <w:lvl w:ilvl="6" w:tplc="0409000F" w:tentative="1">
+      <w:start w:val="1"/>
+      <w:numFmt w:val="decimal"/>
+      <w:lvlText w:val="%7."/>
+      <w:lvlJc w:val="left"/>
+      <w:pPr>
+        <w:ind w:left="4680" w:hanging="360"/>
+      </w:pPr>
+    </w:lvl>
+    <w:lvl w:ilvl="7" w:tplc="04090019" w:tentative="1">
+      <w:start w:val="1"/>
+      <w:numFmt w:val="lowerLetter"/>
+      <w:lvlText w:val="%8."/>
+      <w:lvlJc w:val="left"/>
+      <w:pPr>
+        <w:ind w:left="5400" w:hanging="360"/>
+      </w:pPr>
+    </w:lvl>
+    <w:lvl w:ilvl="8" w:tplc="0409001B" w:tentative="1">
+      <w:start w:val="1"/>
+      <w:numFmt w:val="lowerRoman"/>
+      <w:lvlText w:val="%9."/>
+      <w:lvlJc w:val="right"/>
+      <w:pPr>
+        <w:ind w:left="6120" w:hanging="180"/>
+      </w:pPr>
+    </w:lvl>
+  </w:abstractNum>
+  <w:abstractNum w:abstractNumId="23" w15:restartNumberingAfterBreak="0">
     <w:nsid w:val="5A2E6B0A"/>
     <w:multiLevelType w:val="hybridMultilevel"/>
     <w:tmpl w:val="64988E08"/>
@@ -13170,7 +13311,7 @@
       </w:pPr>
     </w:lvl>
   </w:abstractNum>
-  <w:abstractNum w:abstractNumId="22" w15:restartNumberingAfterBreak="0">
+  <w:abstractNum w:abstractNumId="24" w15:restartNumberingAfterBreak="0">
     <w:nsid w:val="5A802760"/>
     <w:multiLevelType w:val="hybridMultilevel"/>
     <w:tmpl w:val="A4CE0F1A"/>
@@ -13259,7 +13400,7 @@
       </w:pPr>
     </w:lvl>
   </w:abstractNum>
-  <w:abstractNum w:abstractNumId="23" w15:restartNumberingAfterBreak="0">
+  <w:abstractNum w:abstractNumId="25" w15:restartNumberingAfterBreak="0">
     <w:nsid w:val="6365553D"/>
     <w:multiLevelType w:val="hybridMultilevel"/>
     <w:tmpl w:val="E03CED20"/>
@@ -13348,7 +13489,7 @@
       </w:pPr>
     </w:lvl>
   </w:abstractNum>
-  <w:abstractNum w:abstractNumId="24" w15:restartNumberingAfterBreak="0">
+  <w:abstractNum w:abstractNumId="26" w15:restartNumberingAfterBreak="0">
     <w:nsid w:val="65CE6274"/>
     <w:multiLevelType w:val="hybridMultilevel"/>
     <w:tmpl w:val="071C3F34"/>
@@ -13437,7 +13578,7 @@
       </w:pPr>
     </w:lvl>
   </w:abstractNum>
-  <w:abstractNum w:abstractNumId="25" w15:restartNumberingAfterBreak="0">
+  <w:abstractNum w:abstractNumId="27" w15:restartNumberingAfterBreak="0">
     <w:nsid w:val="6D290079"/>
     <w:multiLevelType w:val="hybridMultilevel"/>
     <w:tmpl w:val="7024AB92"/>
@@ -13526,7 +13667,7 @@
       </w:pPr>
     </w:lvl>
   </w:abstractNum>
-  <w:abstractNum w:abstractNumId="26" w15:restartNumberingAfterBreak="0">
+  <w:abstractNum w:abstractNumId="28" w15:restartNumberingAfterBreak="0">
     <w:nsid w:val="6E1F75B4"/>
     <w:multiLevelType w:val="hybridMultilevel"/>
     <w:tmpl w:val="D9227BFA"/>
@@ -13615,7 +13756,7 @@
       </w:pPr>
     </w:lvl>
   </w:abstractNum>
-  <w:abstractNum w:abstractNumId="27" w15:restartNumberingAfterBreak="0">
+  <w:abstractNum w:abstractNumId="29" w15:restartNumberingAfterBreak="0">
     <w:nsid w:val="74B0479B"/>
     <w:multiLevelType w:val="hybridMultilevel"/>
     <w:tmpl w:val="96D4BA6A"/>
@@ -13704,7 +13845,7 @@
       </w:pPr>
     </w:lvl>
   </w:abstractNum>
-  <w:abstractNum w:abstractNumId="28" w15:restartNumberingAfterBreak="0">
+  <w:abstractNum w:abstractNumId="30" w15:restartNumberingAfterBreak="0">
     <w:nsid w:val="76ED3984"/>
     <w:multiLevelType w:val="hybridMultilevel"/>
     <w:tmpl w:val="6C06BC8E"/>
@@ -13793,7 +13934,7 @@
       </w:pPr>
     </w:lvl>
   </w:abstractNum>
-  <w:abstractNum w:abstractNumId="29" w15:restartNumberingAfterBreak="0">
+  <w:abstractNum w:abstractNumId="31" w15:restartNumberingAfterBreak="0">
     <w:nsid w:val="77914821"/>
     <w:multiLevelType w:val="hybridMultilevel"/>
     <w:tmpl w:val="3A9272AC"/>
@@ -13882,7 +14023,7 @@
       </w:pPr>
     </w:lvl>
   </w:abstractNum>
-  <w:abstractNum w:abstractNumId="30" w15:restartNumberingAfterBreak="0">
+  <w:abstractNum w:abstractNumId="32" w15:restartNumberingAfterBreak="0">
     <w:nsid w:val="78D71F2E"/>
     <w:multiLevelType w:val="hybridMultilevel"/>
     <w:tmpl w:val="E1563D12"/>
@@ -13972,97 +14113,103 @@
     </w:lvl>
   </w:abstractNum>
   <w:num w:numId="1">
-    <w:abstractNumId w:val="28"/>
+    <w:abstractNumId w:val="30"/>
   </w:num>
   <w:num w:numId="2">
-    <w:abstractNumId w:val="5"/>
+    <w:abstractNumId w:val="6"/>
   </w:num>
   <w:num w:numId="3">
-    <w:abstractNumId w:val="7"/>
+    <w:abstractNumId w:val="8"/>
   </w:num>
   <w:num w:numId="4">
-    <w:abstractNumId w:val="20"/>
+    <w:abstractNumId w:val="21"/>
   </w:num>
   <w:num w:numId="5">
-    <w:abstractNumId w:val="4"/>
+    <w:abstractNumId w:val="5"/>
   </w:num>
   <w:num w:numId="6">
     <w:abstractNumId w:val="1"/>
   </w:num>
   <w:num w:numId="7">
-    <w:abstractNumId w:val="30"/>
+    <w:abstractNumId w:val="32"/>
   </w:num>
   <w:num w:numId="8">
-    <w:abstractNumId w:val="9"/>
+    <w:abstractNumId w:val="10"/>
   </w:num>
   <w:num w:numId="9">
-    <w:abstractNumId w:val="22"/>
+    <w:abstractNumId w:val="24"/>
   </w:num>
   <w:num w:numId="10">
-    <w:abstractNumId w:val="11"/>
+    <w:abstractNumId w:val="12"/>
   </w:num>
   <w:num w:numId="11">
     <w:abstractNumId w:val="0"/>
   </w:num>
   <w:num w:numId="12">
-    <w:abstractNumId w:val="25"/>
+    <w:abstractNumId w:val="27"/>
   </w:num>
   <w:num w:numId="13">
-    <w:abstractNumId w:val="21"/>
+    <w:abstractNumId w:val="23"/>
   </w:num>
   <w:num w:numId="14">
     <w:abstractNumId w:val="3"/>
   </w:num>
   <w:num w:numId="15">
-    <w:abstractNumId w:val="8"/>
+    <w:abstractNumId w:val="9"/>
   </w:num>
   <w:num w:numId="16">
+    <w:abstractNumId w:val="20"/>
+  </w:num>
+  <w:num w:numId="17">
+    <w:abstractNumId w:val="25"/>
+  </w:num>
+  <w:num w:numId="18">
+    <w:abstractNumId w:val="28"/>
+  </w:num>
+  <w:num w:numId="19">
+    <w:abstractNumId w:val="13"/>
+  </w:num>
+  <w:num w:numId="20">
+    <w:abstractNumId w:val="26"/>
+  </w:num>
+  <w:num w:numId="21">
+    <w:abstractNumId w:val="15"/>
+  </w:num>
+  <w:num w:numId="22">
     <w:abstractNumId w:val="19"/>
   </w:num>
-  <w:num w:numId="17">
-    <w:abstractNumId w:val="23"/>
-  </w:num>
-  <w:num w:numId="18">
-    <w:abstractNumId w:val="26"/>
-  </w:num>
-  <w:num w:numId="19">
-    <w:abstractNumId w:val="12"/>
-  </w:num>
-  <w:num w:numId="20">
-    <w:abstractNumId w:val="24"/>
-  </w:num>
-  <w:num w:numId="21">
+  <w:num w:numId="23">
     <w:abstractNumId w:val="14"/>
   </w:num>
-  <w:num w:numId="22">
+  <w:num w:numId="24">
+    <w:abstractNumId w:val="17"/>
+  </w:num>
+  <w:num w:numId="25">
+    <w:abstractNumId w:val="31"/>
+  </w:num>
+  <w:num w:numId="26">
+    <w:abstractNumId w:val="16"/>
+  </w:num>
+  <w:num w:numId="27">
     <w:abstractNumId w:val="18"/>
   </w:num>
-  <w:num w:numId="23">
-    <w:abstractNumId w:val="13"/>
+  <w:num w:numId="28">
+    <w:abstractNumId w:val="11"/>
   </w:num>
-  <w:num w:numId="24">
-    <w:abstractNumId w:val="16"/>
-  </w:num>
-  <w:num w:numId="25">
+  <w:num w:numId="29">
     <w:abstractNumId w:val="29"/>
   </w:num>
-  <w:num w:numId="26">
-    <w:abstractNumId w:val="15"/>
-  </w:num>
-  <w:num w:numId="27">
-    <w:abstractNumId w:val="17"/>
-  </w:num>
-  <w:num w:numId="28">
-    <w:abstractNumId w:val="10"/>
-  </w:num>
-  <w:num w:numId="29">
-    <w:abstractNumId w:val="27"/>
-  </w:num>
   <w:num w:numId="30">
-    <w:abstractNumId w:val="6"/>
+    <w:abstractNumId w:val="7"/>
   </w:num>
   <w:num w:numId="31">
     <w:abstractNumId w:val="2"/>
+  </w:num>
+  <w:num w:numId="32">
+    <w:abstractNumId w:val="22"/>
+  </w:num>
+  <w:num w:numId="33">
+    <w:abstractNumId w:val="4"/>
   </w:num>
   <w:numIdMacAtCleanup w:val="31"/>
 </w:numbering>
@@ -15028,7 +15175,7 @@
 </file>
 
 <file path=customXml/itemProps1.xml><?xml version="1.0" encoding="utf-8"?>
-<ds:datastoreItem xmlns:ds="http://schemas.openxmlformats.org/officeDocument/2006/customXml" ds:itemID="{2C2F70D8-4D7B-4FDC-9D4E-6F97B4968084}">
+<ds:datastoreItem xmlns:ds="http://schemas.openxmlformats.org/officeDocument/2006/customXml" ds:itemID="{0CCFB4BC-7691-4EDD-884D-A65D64CD2347}">
   <ds:schemaRefs>
     <ds:schemaRef ds:uri="http://schemas.openxmlformats.org/officeDocument/2006/bibliography"/>
   </ds:schemaRefs>

</xml_diff>